<commit_message>
for 64 project test version
</commit_message>
<xml_diff>
--- a/apireport/supp/word_template/Schablon64.docx
+++ b/apireport/supp/word_template/Schablon64.docx
@@ -226,18 +226,19 @@
     </w:p>
     <w:p>
       <w:pPr>
-        <w:jc w:val="center"/>
+        <w:pStyle w:val="aff"/>
+      </w:pPr>
+      <w:r>
         <w:rPr>
-          <w:rFonts w:asciiTheme="majorHAnsi" w:hAnsiTheme="majorHAnsi" w:cs="Times New Roman"/>
-          <w:b/>
-          <w:bCs/>
-          <w:sz w:val="36"/>
           <w:lang w:val="ru-RU"/>
         </w:rPr>
-      </w:pPr>
+        <w:lastRenderedPageBreak/>
+        <w:t>Оглавление</w:t>
+      </w:r>
     </w:p>
     <w:p>
       <w:pPr>
+        <w:spacing w:after="120"/>
         <w:jc w:val="center"/>
         <w:rPr>
           <w:lang w:val="ru-RU"/>
@@ -847,7 +848,7 @@
     <w:lsdException w:name="Table Web 2" w:semiHidden="1" w:unhideWhenUsed="1"/>
     <w:lsdException w:name="Table Web 3" w:semiHidden="1" w:unhideWhenUsed="1"/>
     <w:lsdException w:name="Balloon Text" w:semiHidden="1" w:unhideWhenUsed="1"/>
-    <w:lsdException w:name="Table Grid" w:semiHidden="1" w:uiPriority="59" w:unhideWhenUsed="1"/>
+    <w:lsdException w:name="Table Grid" w:uiPriority="59"/>
     <w:lsdException w:name="Table Theme" w:semiHidden="1" w:unhideWhenUsed="1"/>
     <w:lsdException w:name="Placeholder Text" w:semiHidden="1"/>
     <w:lsdException w:name="No Spacing" w:uiPriority="1" w:qFormat="1"/>

</xml_diff>

<commit_message>
Change select for vsn and template
</commit_message>
<xml_diff>
--- a/apireport/supp/word_template/Schablon64.docx
+++ b/apireport/supp/word_template/Schablon64.docx
@@ -79,6 +79,7 @@
       <w:pPr>
         <w:jc w:val="center"/>
         <w:rPr>
+          <w:b/>
           <w:sz w:val="36"/>
           <w:szCs w:val="36"/>
           <w:lang w:val="ru-RU"/>
@@ -86,12 +87,44 @@
       </w:pPr>
       <w:r>
         <w:rPr>
+          <w:b/>
           <w:sz w:val="36"/>
           <w:szCs w:val="36"/>
           <w:lang w:val="ru-RU"/>
         </w:rPr>
-        <w:t>Справочник товарно-материальных ценностей АО «Синара-Транспортные Машины»</w:t>
+        <w:t xml:space="preserve">Справочник товарно-материальных ценностей </w:t>
       </w:r>
+    </w:p>
+    <w:p>
+      <w:pPr>
+        <w:jc w:val="center"/>
+        <w:rPr>
+          <w:b/>
+          <w:sz w:val="36"/>
+          <w:szCs w:val="36"/>
+          <w:lang w:val="ru-RU"/>
+        </w:rPr>
+      </w:pPr>
+      <w:r>
+        <w:rPr>
+          <w:b/>
+          <w:sz w:val="36"/>
+          <w:szCs w:val="36"/>
+          <w:lang w:val="ru-RU"/>
+        </w:rPr>
+        <w:t>АО «Синара-Транспортные Машины»</w:t>
+      </w:r>
+    </w:p>
+    <w:p>
+      <w:pPr>
+        <w:jc w:val="center"/>
+        <w:rPr>
+          <w:b/>
+          <w:sz w:val="36"/>
+          <w:szCs w:val="36"/>
+          <w:lang w:val="ru-RU"/>
+        </w:rPr>
+      </w:pPr>
     </w:p>
     <w:p>
       <w:pPr>
@@ -126,108 +159,31 @@
         </w:rPr>
         <w:t>:</w:t>
       </w:r>
-      <w:bookmarkEnd w:id="0"/>
     </w:p>
     <w:p>
       <w:pPr>
-        <w:jc w:val="center"/>
+        <w:pStyle w:val="1"/>
+        <w:spacing w:before="120" w:after="120"/>
         <w:rPr>
-          <w:rFonts w:asciiTheme="majorHAnsi" w:hAnsiTheme="majorHAnsi" w:cs="Times New Roman"/>
-          <w:b/>
-          <w:bCs/>
-          <w:sz w:val="36"/>
           <w:lang w:val="ru-RU"/>
         </w:rPr>
       </w:pPr>
-    </w:p>
-    <w:p>
-      <w:pPr>
-        <w:jc w:val="center"/>
+      <w:r>
         <w:rPr>
-          <w:rFonts w:asciiTheme="majorHAnsi" w:hAnsiTheme="majorHAnsi" w:cs="Times New Roman"/>
-          <w:b/>
-          <w:bCs/>
-          <w:sz w:val="36"/>
           <w:lang w:val="ru-RU"/>
         </w:rPr>
-      </w:pPr>
-    </w:p>
-    <w:p>
-      <w:pPr>
-        <w:jc w:val="center"/>
-        <w:rPr>
-          <w:rFonts w:asciiTheme="majorHAnsi" w:hAnsiTheme="majorHAnsi" w:cs="Times New Roman"/>
-          <w:b/>
-          <w:bCs/>
-          <w:sz w:val="36"/>
-          <w:lang w:val="ru-RU"/>
-        </w:rPr>
-      </w:pPr>
-    </w:p>
-    <w:p>
-      <w:pPr>
-        <w:jc w:val="center"/>
-        <w:rPr>
-          <w:rFonts w:asciiTheme="majorHAnsi" w:hAnsiTheme="majorHAnsi" w:cs="Times New Roman"/>
-          <w:b/>
-          <w:bCs/>
-          <w:sz w:val="36"/>
-          <w:lang w:val="ru-RU"/>
-        </w:rPr>
-      </w:pPr>
-    </w:p>
-    <w:p>
-      <w:pPr>
-        <w:jc w:val="center"/>
-        <w:rPr>
-          <w:rFonts w:asciiTheme="majorHAnsi" w:hAnsiTheme="majorHAnsi" w:cs="Times New Roman"/>
-          <w:b/>
-          <w:bCs/>
-          <w:sz w:val="36"/>
-          <w:lang w:val="ru-RU"/>
-        </w:rPr>
-      </w:pPr>
-    </w:p>
-    <w:p>
-      <w:pPr>
-        <w:jc w:val="center"/>
-        <w:rPr>
-          <w:rFonts w:asciiTheme="majorHAnsi" w:hAnsiTheme="majorHAnsi" w:cs="Times New Roman"/>
-          <w:b/>
-          <w:bCs/>
-          <w:sz w:val="36"/>
-          <w:lang w:val="ru-RU"/>
-        </w:rPr>
-      </w:pPr>
-    </w:p>
-    <w:p>
-      <w:pPr>
-        <w:jc w:val="center"/>
-        <w:rPr>
-          <w:rFonts w:asciiTheme="majorHAnsi" w:hAnsiTheme="majorHAnsi" w:cs="Times New Roman"/>
-          <w:b/>
-          <w:bCs/>
-          <w:sz w:val="36"/>
-          <w:lang w:val="ru-RU"/>
-        </w:rPr>
-      </w:pPr>
-    </w:p>
-    <w:p>
-      <w:pPr>
-        <w:jc w:val="center"/>
-        <w:rPr>
-          <w:rFonts w:asciiTheme="majorHAnsi" w:hAnsiTheme="majorHAnsi" w:cs="Times New Roman"/>
-          <w:b/>
-          <w:bCs/>
-          <w:sz w:val="36"/>
-          <w:lang w:val="ru-RU"/>
-        </w:rPr>
-      </w:pPr>
+        <w:br w:type="page"/>
+      </w:r>
     </w:p>
     <w:p>
       <w:pPr>
         <w:pStyle w:val="aff"/>
+        <w:rPr>
+          <w:lang w:val="ru-RU"/>
+        </w:rPr>
       </w:pPr>
+      <w:bookmarkStart w:id="1" w:name="_Toc58926624"/>
+      <w:bookmarkEnd w:id="0"/>
       <w:r>
         <w:rPr>
           <w:lang w:val="ru-RU"/>
@@ -236,17 +192,18 @@
         <w:t>Оглавление</w:t>
       </w:r>
     </w:p>
+    <w:bookmarkEnd w:id="1"/>
     <w:p>
       <w:pPr>
-        <w:spacing w:after="120"/>
-        <w:jc w:val="center"/>
         <w:rPr>
           <w:lang w:val="ru-RU"/>
         </w:rPr>
       </w:pPr>
     </w:p>
     <w:sectPr>
-      <w:footerReference w:type="default" r:id="rId8"/>
+      <w:headerReference w:type="default" r:id="rId8"/>
+      <w:footerReference w:type="default" r:id="rId9"/>
+      <w:headerReference w:type="first" r:id="rId10"/>
       <w:pgSz w:w="12240" w:h="15840"/>
       <w:pgMar w:top="1440" w:right="1800" w:bottom="1440" w:left="1800" w:header="720" w:footer="720" w:gutter="0"/>
       <w:cols w:space="720"/>
@@ -284,43 +241,112 @@
 
 <file path=word/footer1.xml><?xml version="1.0" encoding="utf-8"?>
 <w:ftr xmlns:wpc="http://schemas.microsoft.com/office/word/2010/wordprocessingCanvas" xmlns:cx="http://schemas.microsoft.com/office/drawing/2014/chartex" xmlns:cx1="http://schemas.microsoft.com/office/drawing/2015/9/8/chartex" xmlns:cx2="http://schemas.microsoft.com/office/drawing/2015/10/21/chartex" xmlns:cx3="http://schemas.microsoft.com/office/drawing/2016/5/9/chartex" xmlns:cx4="http://schemas.microsoft.com/office/drawing/2016/5/10/chartex" xmlns:cx5="http://schemas.microsoft.com/office/drawing/2016/5/11/chartex" xmlns:cx6="http://schemas.microsoft.com/office/drawing/2016/5/12/chartex" xmlns:cx7="http://schemas.microsoft.com/office/drawing/2016/5/13/chartex" xmlns:cx8="http://schemas.microsoft.com/office/drawing/2016/5/14/chartex" xmlns:mc="http://schemas.openxmlformats.org/markup-compatibility/2006" xmlns:aink="http://schemas.microsoft.com/office/drawing/2016/ink" xmlns:am3d="http://schemas.microsoft.com/office/drawing/2017/model3d" xmlns:o="urn:schemas-microsoft-com:office:office" xmlns:r="http://schemas.openxmlformats.org/officeDocument/2006/relationships" xmlns:m="http://schemas.openxmlformats.org/officeDocument/2006/math" xmlns:v="urn:schemas-microsoft-com:vml" xmlns:wp14="http://schemas.microsoft.com/office/word/2010/wordprocessingDrawing" xmlns:wp="http://schemas.openxmlformats.org/drawingml/2006/wordprocessingDrawing" xmlns:w10="urn:schemas-microsoft-com:office:word" xmlns:w="http://schemas.openxmlformats.org/wordprocessingml/2006/main" xmlns:w14="http://schemas.microsoft.com/office/word/2010/wordml" xmlns:w15="http://schemas.microsoft.com/office/word/2012/wordml" xmlns:w16cex="http://schemas.microsoft.com/office/word/2018/wordml/cex" xmlns:w16cid="http://schemas.microsoft.com/office/word/2016/wordml/cid" xmlns:w16="http://schemas.microsoft.com/office/word/2018/wordml" xmlns:w16sdtdh="http://schemas.microsoft.com/office/word/2020/wordml/sdtdatahash" xmlns:w16se="http://schemas.microsoft.com/office/word/2015/wordml/symex" xmlns:wpg="http://schemas.microsoft.com/office/word/2010/wordprocessingGroup" xmlns:wpi="http://schemas.microsoft.com/office/word/2010/wordprocessingInk" xmlns:wne="http://schemas.microsoft.com/office/word/2006/wordml" xmlns:wps="http://schemas.microsoft.com/office/word/2010/wordprocessingShape" mc:Ignorable="w14 w15 w16se w16cid w16 w16cex w16sdtdh wp14">
-  <w:sdt>
-    <w:sdtPr>
-      <w:id w:val="-184910122"/>
-      <w:docPartObj>
-        <w:docPartGallery w:val="Page Numbers (Bottom of Page)"/>
-        <w:docPartUnique/>
-      </w:docPartObj>
-    </w:sdtPr>
-    <w:sdtEndPr/>
-    <w:sdtContent>
-      <w:p>
-        <w:pPr>
-          <w:pStyle w:val="a7"/>
-          <w:jc w:val="center"/>
-        </w:pPr>
-        <w:r>
-          <w:fldChar w:fldCharType="begin"/>
-        </w:r>
-        <w:r>
-          <w:instrText>PAGE   \* MERGEFORMAT</w:instrText>
-        </w:r>
-        <w:r>
-          <w:fldChar w:fldCharType="separate"/>
-        </w:r>
-        <w:r>
-          <w:rPr>
-            <w:noProof/>
-            <w:lang w:val="ru-RU"/>
-          </w:rPr>
-          <w:t>2</w:t>
-        </w:r>
-        <w:r>
-          <w:fldChar w:fldCharType="end"/>
-        </w:r>
-      </w:p>
-    </w:sdtContent>
-  </w:sdt>
+  <w:p>
+    <w:pPr>
+      <w:pStyle w:val="a7"/>
+      <w:jc w:val="right"/>
+    </w:pPr>
+  </w:p>
+  <w:tbl>
+    <w:tblPr>
+      <w:tblStyle w:val="aff0"/>
+      <w:tblW w:w="0" w:type="auto"/>
+      <w:tblBorders>
+        <w:top w:val="none" w:sz="0" w:space="0" w:color="auto"/>
+        <w:left w:val="none" w:sz="0" w:space="0" w:color="auto"/>
+        <w:bottom w:val="none" w:sz="0" w:space="0" w:color="auto"/>
+        <w:right w:val="none" w:sz="0" w:space="0" w:color="auto"/>
+        <w:insideH w:val="none" w:sz="0" w:space="0" w:color="auto"/>
+        <w:insideV w:val="none" w:sz="0" w:space="0" w:color="auto"/>
+      </w:tblBorders>
+      <w:tblLook w:val="04A0" w:firstRow="1" w:lastRow="0" w:firstColumn="1" w:lastColumn="0" w:noHBand="0" w:noVBand="1"/>
+    </w:tblPr>
+    <w:tblGrid>
+      <w:gridCol w:w="8188"/>
+      <w:gridCol w:w="668"/>
+    </w:tblGrid>
+    <w:tr>
+      <w:tc>
+        <w:tcPr>
+          <w:tcW w:w="8188" w:type="dxa"/>
+        </w:tcPr>
+        <w:p>
+          <w:pPr>
+            <w:jc w:val="center"/>
+            <w:rPr>
+              <w:sz w:val="20"/>
+              <w:szCs w:val="20"/>
+              <w:lang w:val="ru-RU"/>
+            </w:rPr>
+          </w:pPr>
+          <w:proofErr w:type="gramStart"/>
+          <w:r>
+            <w:rPr>
+              <w:rFonts w:asciiTheme="majorHAnsi" w:hAnsiTheme="majorHAnsi" w:cs="Times New Roman"/>
+              <w:b/>
+              <w:bCs/>
+              <w:sz w:val="36"/>
+              <w:lang w:val="ru-RU"/>
+            </w:rPr>
+            <w:t>:КЛАСС</w:t>
+          </w:r>
+          <w:proofErr w:type="gramEnd"/>
+          <w:r>
+            <w:rPr>
+              <w:rFonts w:asciiTheme="majorHAnsi" w:hAnsiTheme="majorHAnsi" w:cs="Times New Roman"/>
+              <w:b/>
+              <w:bCs/>
+              <w:sz w:val="36"/>
+              <w:lang w:val="ru-RU"/>
+            </w:rPr>
+            <w:t>:</w:t>
+          </w:r>
+        </w:p>
+      </w:tc>
+      <w:tc>
+        <w:tcPr>
+          <w:tcW w:w="668" w:type="dxa"/>
+        </w:tcPr>
+        <w:sdt>
+          <w:sdtPr>
+            <w:id w:val="-722602186"/>
+            <w:docPartObj>
+              <w:docPartGallery w:val="Page Numbers (Bottom of Page)"/>
+              <w:docPartUnique/>
+            </w:docPartObj>
+          </w:sdtPr>
+          <w:sdtEndPr/>
+          <w:sdtContent>
+            <w:p>
+              <w:pPr>
+                <w:pStyle w:val="a7"/>
+                <w:jc w:val="right"/>
+              </w:pPr>
+              <w:r>
+                <w:fldChar w:fldCharType="begin"/>
+              </w:r>
+              <w:r>
+                <w:instrText>PAGE   \* MERGEFORMAT</w:instrText>
+              </w:r>
+              <w:r>
+                <w:fldChar w:fldCharType="separate"/>
+              </w:r>
+              <w:r>
+                <w:rPr>
+                  <w:noProof/>
+                  <w:lang w:val="ru-RU"/>
+                </w:rPr>
+                <w:t>2</w:t>
+              </w:r>
+              <w:r>
+                <w:fldChar w:fldCharType="end"/>
+              </w:r>
+            </w:p>
+          </w:sdtContent>
+        </w:sdt>
+      </w:tc>
+    </w:tr>
+  </w:tbl>
   <w:p>
     <w:pPr>
       <w:pStyle w:val="a7"/>
@@ -352,6 +378,188 @@
     </w:p>
   </w:footnote>
 </w:footnotes>
+</file>
+
+<file path=word/header1.xml><?xml version="1.0" encoding="utf-8"?>
+<w:hdr xmlns:wpc="http://schemas.microsoft.com/office/word/2010/wordprocessingCanvas" xmlns:cx="http://schemas.microsoft.com/office/drawing/2014/chartex" xmlns:cx1="http://schemas.microsoft.com/office/drawing/2015/9/8/chartex" xmlns:cx2="http://schemas.microsoft.com/office/drawing/2015/10/21/chartex" xmlns:cx3="http://schemas.microsoft.com/office/drawing/2016/5/9/chartex" xmlns:cx4="http://schemas.microsoft.com/office/drawing/2016/5/10/chartex" xmlns:cx5="http://schemas.microsoft.com/office/drawing/2016/5/11/chartex" xmlns:cx6="http://schemas.microsoft.com/office/drawing/2016/5/12/chartex" xmlns:cx7="http://schemas.microsoft.com/office/drawing/2016/5/13/chartex" xmlns:cx8="http://schemas.microsoft.com/office/drawing/2016/5/14/chartex" xmlns:mc="http://schemas.openxmlformats.org/markup-compatibility/2006" xmlns:aink="http://schemas.microsoft.com/office/drawing/2016/ink" xmlns:am3d="http://schemas.microsoft.com/office/drawing/2017/model3d" xmlns:o="urn:schemas-microsoft-com:office:office" xmlns:r="http://schemas.openxmlformats.org/officeDocument/2006/relationships" xmlns:m="http://schemas.openxmlformats.org/officeDocument/2006/math" xmlns:v="urn:schemas-microsoft-com:vml" xmlns:wp14="http://schemas.microsoft.com/office/word/2010/wordprocessingDrawing" xmlns:wp="http://schemas.openxmlformats.org/drawingml/2006/wordprocessingDrawing" xmlns:w10="urn:schemas-microsoft-com:office:word" xmlns:w="http://schemas.openxmlformats.org/wordprocessingml/2006/main" xmlns:w14="http://schemas.microsoft.com/office/word/2010/wordml" xmlns:w15="http://schemas.microsoft.com/office/word/2012/wordml" xmlns:w16cex="http://schemas.microsoft.com/office/word/2018/wordml/cex" xmlns:w16cid="http://schemas.microsoft.com/office/word/2016/wordml/cid" xmlns:w16="http://schemas.microsoft.com/office/word/2018/wordml" xmlns:w16sdtdh="http://schemas.microsoft.com/office/word/2020/wordml/sdtdatahash" xmlns:w16se="http://schemas.microsoft.com/office/word/2015/wordml/symex" xmlns:wpg="http://schemas.microsoft.com/office/word/2010/wordprocessingGroup" xmlns:wpi="http://schemas.microsoft.com/office/word/2010/wordprocessingInk" xmlns:wne="http://schemas.microsoft.com/office/word/2006/wordml" xmlns:wps="http://schemas.microsoft.com/office/word/2010/wordprocessingShape" mc:Ignorable="w14 w15 w16se w16cid w16 w16cex w16sdtdh wp14">
+  <w:tbl>
+    <w:tblPr>
+      <w:tblStyle w:val="aff0"/>
+      <w:tblW w:w="0" w:type="auto"/>
+      <w:tblBorders>
+        <w:top w:val="none" w:sz="0" w:space="0" w:color="auto"/>
+        <w:left w:val="none" w:sz="0" w:space="0" w:color="auto"/>
+        <w:bottom w:val="none" w:sz="0" w:space="0" w:color="auto"/>
+        <w:right w:val="none" w:sz="0" w:space="0" w:color="auto"/>
+        <w:insideH w:val="none" w:sz="0" w:space="0" w:color="auto"/>
+        <w:insideV w:val="none" w:sz="0" w:space="0" w:color="auto"/>
+      </w:tblBorders>
+      <w:tblLook w:val="04A0" w:firstRow="1" w:lastRow="0" w:firstColumn="1" w:lastColumn="0" w:noHBand="0" w:noVBand="1"/>
+    </w:tblPr>
+    <w:tblGrid>
+      <w:gridCol w:w="1668"/>
+      <w:gridCol w:w="7188"/>
+    </w:tblGrid>
+    <w:tr>
+      <w:tc>
+        <w:tcPr>
+          <w:tcW w:w="1668" w:type="dxa"/>
+        </w:tcPr>
+        <w:p>
+          <w:pPr>
+            <w:pStyle w:val="a5"/>
+          </w:pPr>
+          <w:r>
+            <w:object w:dxaOrig="3360" w:dyaOrig="1116" w14:anchorId="15376207">
+              <v:shapetype id="_x0000_t75" coordsize="21600,21600" o:spt="75" o:preferrelative="t" path="m@4@5l@4@11@9@11@9@5xe" filled="f" stroked="f">
+                <v:stroke joinstyle="miter"/>
+                <v:formulas>
+                  <v:f eqn="if lineDrawn pixelLineWidth 0"/>
+                  <v:f eqn="sum @0 1 0"/>
+                  <v:f eqn="sum 0 0 @1"/>
+                  <v:f eqn="prod @2 1 2"/>
+                  <v:f eqn="prod @3 21600 pixelWidth"/>
+                  <v:f eqn="prod @3 21600 pixelHeight"/>
+                  <v:f eqn="sum @0 0 1"/>
+                  <v:f eqn="prod @6 1 2"/>
+                  <v:f eqn="prod @7 21600 pixelWidth"/>
+                  <v:f eqn="sum @8 21600 0"/>
+                  <v:f eqn="prod @7 21600 pixelHeight"/>
+                  <v:f eqn="sum @10 21600 0"/>
+                </v:formulas>
+                <v:path o:extrusionok="f" gradientshapeok="t" o:connecttype="rect"/>
+                <o:lock v:ext="edit" aspectratio="t"/>
+              </v:shapetype>
+              <v:shape id="_x0000_i1025" type="#_x0000_t75" style="width:70.5pt;height:23.25pt">
+                <v:imagedata r:id="rId1" o:title=""/>
+              </v:shape>
+              <o:OLEObject Type="Embed" ProgID="PBrush" ShapeID="_x0000_i1025" DrawAspect="Content" ObjectID="_1700397973" r:id="rId2"/>
+            </w:object>
+          </w:r>
+        </w:p>
+      </w:tc>
+      <w:tc>
+        <w:tcPr>
+          <w:tcW w:w="7188" w:type="dxa"/>
+        </w:tcPr>
+        <w:p>
+          <w:pPr>
+            <w:pStyle w:val="a5"/>
+            <w:jc w:val="center"/>
+            <w:rPr>
+              <w:lang w:val="ru-RU"/>
+            </w:rPr>
+          </w:pPr>
+          <w:r>
+            <w:rPr>
+              <w:lang w:val="ru-RU"/>
+            </w:rPr>
+            <w:t>Проект по нормализации справочника товарно-материальных ценностей АО «Синара-Транспортные Машины»</w:t>
+          </w:r>
+        </w:p>
+      </w:tc>
+    </w:tr>
+  </w:tbl>
+  <w:p>
+    <w:pPr>
+      <w:pStyle w:val="a5"/>
+      <w:rPr>
+        <w:lang w:val="ru-RU"/>
+      </w:rPr>
+    </w:pPr>
+  </w:p>
+</w:hdr>
+</file>
+
+<file path=word/header2.xml><?xml version="1.0" encoding="utf-8"?>
+<w:hdr xmlns:wpc="http://schemas.microsoft.com/office/word/2010/wordprocessingCanvas" xmlns:cx="http://schemas.microsoft.com/office/drawing/2014/chartex" xmlns:cx1="http://schemas.microsoft.com/office/drawing/2015/9/8/chartex" xmlns:cx2="http://schemas.microsoft.com/office/drawing/2015/10/21/chartex" xmlns:cx3="http://schemas.microsoft.com/office/drawing/2016/5/9/chartex" xmlns:cx4="http://schemas.microsoft.com/office/drawing/2016/5/10/chartex" xmlns:cx5="http://schemas.microsoft.com/office/drawing/2016/5/11/chartex" xmlns:cx6="http://schemas.microsoft.com/office/drawing/2016/5/12/chartex" xmlns:cx7="http://schemas.microsoft.com/office/drawing/2016/5/13/chartex" xmlns:cx8="http://schemas.microsoft.com/office/drawing/2016/5/14/chartex" xmlns:mc="http://schemas.openxmlformats.org/markup-compatibility/2006" xmlns:aink="http://schemas.microsoft.com/office/drawing/2016/ink" xmlns:am3d="http://schemas.microsoft.com/office/drawing/2017/model3d" xmlns:o="urn:schemas-microsoft-com:office:office" xmlns:r="http://schemas.openxmlformats.org/officeDocument/2006/relationships" xmlns:m="http://schemas.openxmlformats.org/officeDocument/2006/math" xmlns:v="urn:schemas-microsoft-com:vml" xmlns:wp14="http://schemas.microsoft.com/office/word/2010/wordprocessingDrawing" xmlns:wp="http://schemas.openxmlformats.org/drawingml/2006/wordprocessingDrawing" xmlns:w10="urn:schemas-microsoft-com:office:word" xmlns:w="http://schemas.openxmlformats.org/wordprocessingml/2006/main" xmlns:w14="http://schemas.microsoft.com/office/word/2010/wordml" xmlns:w15="http://schemas.microsoft.com/office/word/2012/wordml" xmlns:w16cex="http://schemas.microsoft.com/office/word/2018/wordml/cex" xmlns:w16cid="http://schemas.microsoft.com/office/word/2016/wordml/cid" xmlns:w16="http://schemas.microsoft.com/office/word/2018/wordml" xmlns:w16sdtdh="http://schemas.microsoft.com/office/word/2020/wordml/sdtdatahash" xmlns:w16se="http://schemas.microsoft.com/office/word/2015/wordml/symex" xmlns:wpg="http://schemas.microsoft.com/office/word/2010/wordprocessingGroup" xmlns:wpi="http://schemas.microsoft.com/office/word/2010/wordprocessingInk" xmlns:wne="http://schemas.microsoft.com/office/word/2006/wordml" xmlns:wps="http://schemas.microsoft.com/office/word/2010/wordprocessingShape" mc:Ignorable="w14 w15 w16se w16cid w16 w16cex w16sdtdh wp14">
+  <w:tbl>
+    <w:tblPr>
+      <w:tblStyle w:val="aff0"/>
+      <w:tblW w:w="0" w:type="auto"/>
+      <w:tblBorders>
+        <w:top w:val="none" w:sz="0" w:space="0" w:color="auto"/>
+        <w:left w:val="none" w:sz="0" w:space="0" w:color="auto"/>
+        <w:bottom w:val="none" w:sz="0" w:space="0" w:color="auto"/>
+        <w:right w:val="none" w:sz="0" w:space="0" w:color="auto"/>
+        <w:insideH w:val="none" w:sz="0" w:space="0" w:color="auto"/>
+        <w:insideV w:val="none" w:sz="0" w:space="0" w:color="auto"/>
+      </w:tblBorders>
+      <w:tblLook w:val="04A0" w:firstRow="1" w:lastRow="0" w:firstColumn="1" w:lastColumn="0" w:noHBand="0" w:noVBand="1"/>
+    </w:tblPr>
+    <w:tblGrid>
+      <w:gridCol w:w="1668"/>
+      <w:gridCol w:w="7188"/>
+    </w:tblGrid>
+    <w:tr>
+      <w:tc>
+        <w:tcPr>
+          <w:tcW w:w="1668" w:type="dxa"/>
+        </w:tcPr>
+        <w:p>
+          <w:pPr>
+            <w:pStyle w:val="a5"/>
+          </w:pPr>
+          <w:r>
+            <w:object w:dxaOrig="3360" w:dyaOrig="1116" w14:anchorId="08B8657D">
+              <v:shapetype id="_x0000_t75" coordsize="21600,21600" o:spt="75" o:preferrelative="t" path="m@4@5l@4@11@9@11@9@5xe" filled="f" stroked="f">
+                <v:stroke joinstyle="miter"/>
+                <v:formulas>
+                  <v:f eqn="if lineDrawn pixelLineWidth 0"/>
+                  <v:f eqn="sum @0 1 0"/>
+                  <v:f eqn="sum 0 0 @1"/>
+                  <v:f eqn="prod @2 1 2"/>
+                  <v:f eqn="prod @3 21600 pixelWidth"/>
+                  <v:f eqn="prod @3 21600 pixelHeight"/>
+                  <v:f eqn="sum @0 0 1"/>
+                  <v:f eqn="prod @6 1 2"/>
+                  <v:f eqn="prod @7 21600 pixelWidth"/>
+                  <v:f eqn="sum @8 21600 0"/>
+                  <v:f eqn="prod @7 21600 pixelHeight"/>
+                  <v:f eqn="sum @10 21600 0"/>
+                </v:formulas>
+                <v:path o:extrusionok="f" gradientshapeok="t" o:connecttype="rect"/>
+                <o:lock v:ext="edit" aspectratio="t"/>
+              </v:shapetype>
+              <v:shape id="_x0000_i1026" type="#_x0000_t75" style="width:70.5pt;height:23.25pt">
+                <v:imagedata r:id="rId1" o:title=""/>
+              </v:shape>
+              <o:OLEObject Type="Embed" ProgID="PBrush" ShapeID="_x0000_i1026" DrawAspect="Content" ObjectID="_1700397974" r:id="rId2"/>
+            </w:object>
+          </w:r>
+        </w:p>
+      </w:tc>
+      <w:tc>
+        <w:tcPr>
+          <w:tcW w:w="7188" w:type="dxa"/>
+        </w:tcPr>
+        <w:p>
+          <w:pPr>
+            <w:pStyle w:val="a5"/>
+            <w:jc w:val="center"/>
+            <w:rPr>
+              <w:lang w:val="ru-RU"/>
+            </w:rPr>
+          </w:pPr>
+          <w:r>
+            <w:rPr>
+              <w:lang w:val="ru-RU"/>
+            </w:rPr>
+            <w:t>Проект по нормализации справочника товарно-материальных ценностей АО «Синара-Транспортные Машины»</w:t>
+          </w:r>
+        </w:p>
+      </w:tc>
+    </w:tr>
+  </w:tbl>
+  <w:p>
+    <w:pPr>
+      <w:pStyle w:val="a5"/>
+      <w:rPr>
+        <w:lang w:val="ru-RU"/>
+      </w:rPr>
+    </w:pPr>
+  </w:p>
+</w:hdr>
 </file>
 
 <file path=word/numbering.xml><?xml version="1.0" encoding="utf-8"?>
@@ -848,7 +1056,7 @@
     <w:lsdException w:name="Table Web 2" w:semiHidden="1" w:unhideWhenUsed="1"/>
     <w:lsdException w:name="Table Web 3" w:semiHidden="1" w:unhideWhenUsed="1"/>
     <w:lsdException w:name="Balloon Text" w:semiHidden="1" w:unhideWhenUsed="1"/>
-    <w:lsdException w:name="Table Grid" w:uiPriority="59"/>
+    <w:lsdException w:name="Table Grid" w:semiHidden="1" w:uiPriority="59" w:unhideWhenUsed="1"/>
     <w:lsdException w:name="Table Theme" w:semiHidden="1" w:unhideWhenUsed="1"/>
     <w:lsdException w:name="Placeholder Text" w:semiHidden="1"/>
     <w:lsdException w:name="No Spacing" w:uiPriority="1" w:qFormat="1"/>
@@ -12316,15 +12524,6 @@
       <w:szCs w:val="20"/>
       <w:vertAlign w:val="superscript"/>
       <w:lang w:val="ru-RU"/>
-    </w:rPr>
-  </w:style>
-  <w:style w:type="character" w:customStyle="1" w:styleId="72">
-    <w:name w:val="ГС Титул 7"/>
-    <w:rsid w:val="00FF036D"/>
-    <w:rPr>
-      <w:rFonts w:ascii="Franklin Gothic Book" w:hAnsi="Franklin Gothic Book"/>
-      <w:b/>
-      <w:sz w:val="36"/>
     </w:rPr>
   </w:style>
 </w:styles>
@@ -12655,7 +12854,7 @@
 </file>
 
 <file path=customXml/itemProps1.xml><?xml version="1.0" encoding="utf-8"?>
-<ds:datastoreItem xmlns:ds="http://schemas.openxmlformats.org/officeDocument/2006/customXml" ds:itemID="{6CE612CF-9DB1-4AAB-8E6F-6A6EC33D4ED1}">
+<ds:datastoreItem xmlns:ds="http://schemas.openxmlformats.org/officeDocument/2006/customXml" ds:itemID="{C3438131-786A-4406-BDC6-919A1AD4732B}">
   <ds:schemaRefs>
     <ds:schemaRef ds:uri="http://schemas.openxmlformats.org/officeDocument/2006/bibliography"/>
   </ds:schemaRefs>

</xml_diff>